<commit_message>
added details to domain, benchmark sections
</commit_message>
<xml_diff>
--- a/Proposal.docx
+++ b/Proposal.docx
@@ -347,6 +347,80 @@
         </w:rPr>
         <w:t>.</w:t>
       </w:r>
+      <w:r>
+        <w:rPr>
+          <w:rFonts w:ascii="Segoe UI" w:eastAsia="Times New Roman" w:hAnsi="Segoe UI" w:cs="Segoe UI"/>
+          <w:color w:val="24292E"/>
+          <w:szCs w:val="24"/>
+        </w:rPr>
+        <w:t xml:space="preserve"> </w:t>
+      </w:r>
+      <w:r>
+        <w:rPr>
+          <w:rFonts w:ascii="Segoe UI" w:eastAsia="Times New Roman" w:hAnsi="Segoe UI" w:cs="Segoe UI"/>
+          <w:color w:val="24292E"/>
+          <w:sz w:val="24"/>
+          <w:szCs w:val="24"/>
+        </w:rPr>
+        <w:t>A benchmark</w:t>
+      </w:r>
+      <w:r>
+        <w:rPr>
+          <w:rFonts w:ascii="Segoe UI" w:eastAsia="Times New Roman" w:hAnsi="Segoe UI" w:cs="Segoe UI"/>
+          <w:color w:val="24292E"/>
+          <w:szCs w:val="24"/>
+        </w:rPr>
+        <w:t xml:space="preserve"> </w:t>
+      </w:r>
+      <w:r>
+        <w:rPr>
+          <w:rFonts w:ascii="Segoe UI" w:eastAsia="Times New Roman" w:hAnsi="Segoe UI" w:cs="Segoe UI"/>
+          <w:color w:val="24292E"/>
+          <w:sz w:val="24"/>
+          <w:szCs w:val="24"/>
+        </w:rPr>
+        <w:t xml:space="preserve">for standardizing the results of this classification problem has been discussed in </w:t>
+      </w:r>
+      <w:hyperlink r:id="rId6" w:history="1">
+        <w:r>
+          <w:rPr>
+            <w:rStyle w:val="Hyperlink"/>
+            <w:rFonts w:ascii="Segoe UI" w:hAnsi="Segoe UI" w:cs="Segoe UI"/>
+            <w:bCs/>
+            <w:sz w:val="24"/>
+            <w:szCs w:val="24"/>
+            <w:shd w:val="clear" w:color="auto" w:fill="FFFFFF"/>
+          </w:rPr>
+          <w:t>arXiv:1711.05458</w:t>
+        </w:r>
+      </w:hyperlink>
+      <w:r>
+        <w:rPr>
+          <w:rFonts w:ascii="Segoe UI" w:hAnsi="Segoe UI" w:cs="Segoe UI"/>
+          <w:sz w:val="24"/>
+          <w:szCs w:val="24"/>
+        </w:rPr>
+        <w:t xml:space="preserve"> using the </w:t>
+      </w:r>
+      <w:hyperlink r:id="rId7" w:history="1">
+        <w:r>
+          <w:rPr>
+            <w:rStyle w:val="Hyperlink"/>
+            <w:rFonts w:ascii="Segoe UI" w:hAnsi="Segoe UI" w:cs="Segoe UI"/>
+            <w:sz w:val="24"/>
+            <w:szCs w:val="24"/>
+          </w:rPr>
+          <w:t>original dataset</w:t>
+        </w:r>
+      </w:hyperlink>
+      <w:r>
+        <w:rPr>
+          <w:rFonts w:ascii="Segoe UI" w:hAnsi="Segoe UI" w:cs="Segoe UI"/>
+          <w:sz w:val="24"/>
+          <w:szCs w:val="24"/>
+        </w:rPr>
+        <w:t>.</w:t>
+      </w:r>
     </w:p>
     <w:p>
       <w:pPr>
@@ -417,7 +491,17 @@
           <w:sz w:val="24"/>
           <w:szCs w:val="24"/>
         </w:rPr>
-        <w:t xml:space="preserve">similarity among different species of plant seedling. In this project, the model should be able to determine the species of a seedling from an image. The dataset contains images of twelve categories of plant seedling, and </w:t>
+        <w:t xml:space="preserve">similarity among different species of plant seedling. In this project, the model should be able to determine the species of a seedling from an image. The dataset </w:t>
+      </w:r>
+      <w:r>
+        <w:rPr>
+          <w:rFonts w:ascii="Segoe UI" w:eastAsia="Times New Roman" w:hAnsi="Segoe UI" w:cs="Segoe UI"/>
+          <w:color w:val="24292E"/>
+          <w:sz w:val="24"/>
+          <w:szCs w:val="24"/>
+        </w:rPr>
+        <w:lastRenderedPageBreak/>
+        <w:t xml:space="preserve">contains images of twelve categories of plant seedling, and </w:t>
       </w:r>
       <w:r>
         <w:rPr>
@@ -460,7 +544,6 @@
           <w:sz w:val="30"/>
           <w:szCs w:val="30"/>
         </w:rPr>
-        <w:lastRenderedPageBreak/>
         <w:t>Datasets and Inputs</w:t>
       </w:r>
     </w:p>
@@ -889,7 +972,27 @@
           <w:sz w:val="24"/>
           <w:szCs w:val="24"/>
         </w:rPr>
-        <w:t xml:space="preserve">For any given image, the model outputs one predicted value (i.e the species of the seedling with highest probability) </w:t>
+        <w:t>For any given image, the model outputs one predicted value (</w:t>
+      </w:r>
+      <w:proofErr w:type="spellStart"/>
+      <w:r>
+        <w:rPr>
+          <w:rFonts w:ascii="Segoe UI" w:eastAsia="Times New Roman" w:hAnsi="Segoe UI" w:cs="Segoe UI"/>
+          <w:color w:val="24292E"/>
+          <w:sz w:val="24"/>
+          <w:szCs w:val="24"/>
+        </w:rPr>
+        <w:t>i.e</w:t>
+      </w:r>
+      <w:proofErr w:type="spellEnd"/>
+      <w:r>
+        <w:rPr>
+          <w:rFonts w:ascii="Segoe UI" w:eastAsia="Times New Roman" w:hAnsi="Segoe UI" w:cs="Segoe UI"/>
+          <w:color w:val="24292E"/>
+          <w:sz w:val="24"/>
+          <w:szCs w:val="24"/>
+        </w:rPr>
+        <w:t xml:space="preserve"> the species of the seedling with highest probability) </w:t>
       </w:r>
     </w:p>
     <w:p>
@@ -968,46 +1071,48 @@
           <w:sz w:val="24"/>
           <w:szCs w:val="24"/>
         </w:rPr>
-        <w:t xml:space="preserve">I will be using submission from Kaggle competition as benchmark model to compare my results. Since this is an ongoing competition, only public leaderboard is </w:t>
-      </w:r>
-      <w:r>
-        <w:rPr>
-          <w:rFonts w:ascii="Segoe UI" w:eastAsia="Times New Roman" w:hAnsi="Segoe UI" w:cs="Segoe UI"/>
-          <w:color w:val="24292E"/>
-          <w:sz w:val="24"/>
-          <w:szCs w:val="24"/>
-        </w:rPr>
-        <w:t>available,</w:t>
-      </w:r>
-      <w:r>
-        <w:rPr>
-          <w:rFonts w:ascii="Segoe UI" w:eastAsia="Times New Roman" w:hAnsi="Segoe UI" w:cs="Segoe UI"/>
-          <w:color w:val="24292E"/>
-          <w:sz w:val="24"/>
-          <w:szCs w:val="24"/>
-        </w:rPr>
-        <w:t xml:space="preserve"> and I can compare the performance of my classifier against this leaderboard.</w:t>
-      </w:r>
-      <w:r>
-        <w:rPr>
-          <w:rFonts w:ascii="Segoe UI" w:eastAsia="Times New Roman" w:hAnsi="Segoe UI" w:cs="Segoe UI"/>
-          <w:color w:val="24292E"/>
-          <w:sz w:val="24"/>
-          <w:szCs w:val="24"/>
-        </w:rPr>
-        <w:t xml:space="preserve"> In particular, I’m </w:t>
-      </w:r>
-      <w:r>
-        <w:rPr>
-          <w:rFonts w:ascii="Segoe UI" w:eastAsia="Times New Roman" w:hAnsi="Segoe UI" w:cs="Segoe UI"/>
-          <w:color w:val="24292E"/>
-          <w:sz w:val="24"/>
-          <w:szCs w:val="24"/>
-        </w:rPr>
         <w:lastRenderedPageBreak/>
-        <w:t xml:space="preserve">interested in two hosted Kernels with scores </w:t>
-      </w:r>
-      <w:hyperlink r:id="rId6" w:history="1">
+        <w:t>I plan to build a simple vanilla CNN model</w:t>
+      </w:r>
+      <w:r>
+        <w:rPr>
+          <w:rFonts w:ascii="Segoe UI" w:eastAsia="Times New Roman" w:hAnsi="Segoe UI" w:cs="Segoe UI"/>
+          <w:color w:val="24292E"/>
+          <w:sz w:val="24"/>
+          <w:szCs w:val="24"/>
+        </w:rPr>
+        <w:t>, that I can train and test on this dataset</w:t>
+      </w:r>
+      <w:proofErr w:type="gramStart"/>
+      <w:r>
+        <w:rPr>
+          <w:rFonts w:ascii="Segoe UI" w:eastAsia="Times New Roman" w:hAnsi="Segoe UI" w:cs="Segoe UI"/>
+          <w:color w:val="24292E"/>
+          <w:sz w:val="24"/>
+          <w:szCs w:val="24"/>
+        </w:rPr>
+        <w:t xml:space="preserve">. </w:t>
+      </w:r>
+      <w:proofErr w:type="gramEnd"/>
+      <w:r>
+        <w:rPr>
+          <w:rFonts w:ascii="Segoe UI" w:eastAsia="Times New Roman" w:hAnsi="Segoe UI" w:cs="Segoe UI"/>
+          <w:color w:val="24292E"/>
+          <w:sz w:val="24"/>
+          <w:szCs w:val="24"/>
+        </w:rPr>
+        <w:t xml:space="preserve">I will refer this model as my benchmark model to compare its results to that of my final classifier. Once I’m able to make clear comparisons between the two models, I intend to refer the submissions from the Kaggle competition to understand where my model stands among other competitor’s submissions. </w:t>
+      </w:r>
+      <w:r>
+        <w:rPr>
+          <w:rFonts w:ascii="Segoe UI" w:eastAsia="Times New Roman" w:hAnsi="Segoe UI" w:cs="Segoe UI"/>
+          <w:color w:val="24292E"/>
+          <w:sz w:val="24"/>
+          <w:szCs w:val="24"/>
+        </w:rPr>
+        <w:t xml:space="preserve">In particular, I’m interested in two hosted Kernels with scores </w:t>
+      </w:r>
+      <w:hyperlink r:id="rId8" w:history="1">
         <w:r>
           <w:rPr>
             <w:rStyle w:val="Hyperlink"/>
@@ -1027,7 +1132,7 @@
         </w:rPr>
         <w:t xml:space="preserve"> and </w:t>
       </w:r>
-      <w:hyperlink r:id="rId7" w:history="1">
+      <w:hyperlink r:id="rId9" w:history="1">
         <w:r>
           <w:rPr>
             <w:rStyle w:val="Hyperlink"/>
@@ -1045,7 +1150,16 @@
           <w:sz w:val="24"/>
           <w:szCs w:val="24"/>
         </w:rPr>
-        <w:t>, my aim is to train my classifier and benchmark the scores against these two classifiers. I have not yet seen their code as I am yet to build and train my model. I may run these kernels once results for my classifier are ready, to learn and apply tricks that I may find useful to improve performance of my model (I will cite them, if I do so).</w:t>
+        <w:t xml:space="preserve">. </w:t>
+      </w:r>
+      <w:r>
+        <w:rPr>
+          <w:rFonts w:ascii="Segoe UI" w:eastAsia="Times New Roman" w:hAnsi="Segoe UI" w:cs="Segoe UI"/>
+          <w:color w:val="24292E"/>
+          <w:sz w:val="24"/>
+          <w:szCs w:val="24"/>
+        </w:rPr>
+        <w:t>I have not yet seen their code as I am yet to build and train my model. I may run these kernels once results for my classifier are ready, to learn and apply tricks that I may find useful to improve performance of my model (I will cite them, if I do so).</w:t>
       </w:r>
     </w:p>
     <w:p>
@@ -1591,7 +1705,27 @@
           <w:sz w:val="24"/>
           <w:szCs w:val="24"/>
         </w:rPr>
-        <w:t xml:space="preserve">, to check if the sample available for each category is equal (i.e, if the dataset if balanced), check aspect ratio of images </w:t>
+        <w:t>, to check if the sample available for each category is equal (</w:t>
+      </w:r>
+      <w:proofErr w:type="spellStart"/>
+      <w:r>
+        <w:rPr>
+          <w:rFonts w:ascii="Segoe UI" w:eastAsia="Times New Roman" w:hAnsi="Segoe UI" w:cs="Segoe UI"/>
+          <w:color w:val="24292E"/>
+          <w:sz w:val="24"/>
+          <w:szCs w:val="24"/>
+        </w:rPr>
+        <w:t>i.e</w:t>
+      </w:r>
+      <w:proofErr w:type="spellEnd"/>
+      <w:r>
+        <w:rPr>
+          <w:rFonts w:ascii="Segoe UI" w:eastAsia="Times New Roman" w:hAnsi="Segoe UI" w:cs="Segoe UI"/>
+          <w:color w:val="24292E"/>
+          <w:sz w:val="24"/>
+          <w:szCs w:val="24"/>
+        </w:rPr>
+        <w:t xml:space="preserve">, if the dataset if balanced), check aspect ratio of images </w:t>
       </w:r>
       <w:r>
         <w:rPr>
@@ -1638,8 +1772,20 @@
           <w:sz w:val="24"/>
           <w:szCs w:val="24"/>
         </w:rPr>
-        <w:t>My intention is to develop a Convolutional Neural Network on top of a pre-trained network such as ResNet50, Inception and Xception</w:t>
-      </w:r>
+        <w:lastRenderedPageBreak/>
+        <w:t xml:space="preserve">My intention is to develop a Convolutional Neural Network on top of a pre-trained network such as ResNet50, Inception and </w:t>
+      </w:r>
+      <w:proofErr w:type="spellStart"/>
+      <w:r>
+        <w:rPr>
+          <w:rFonts w:ascii="Segoe UI" w:eastAsia="Times New Roman" w:hAnsi="Segoe UI" w:cs="Segoe UI"/>
+          <w:color w:val="24292E"/>
+          <w:sz w:val="24"/>
+          <w:szCs w:val="24"/>
+        </w:rPr>
+        <w:t>Xception</w:t>
+      </w:r>
+      <w:proofErr w:type="spellEnd"/>
       <w:r>
         <w:rPr>
           <w:rFonts w:ascii="Segoe UI" w:eastAsia="Times New Roman" w:hAnsi="Segoe UI" w:cs="Segoe UI"/>
@@ -1665,17 +1811,7 @@
           <w:sz w:val="24"/>
           <w:szCs w:val="24"/>
         </w:rPr>
-        <w:t xml:space="preserve">After extracting the bottleneck features of these pre-trained models, I </w:t>
-      </w:r>
-      <w:r>
-        <w:rPr>
-          <w:rFonts w:ascii="Segoe UI" w:eastAsia="Times New Roman" w:hAnsi="Segoe UI" w:cs="Segoe UI"/>
-          <w:color w:val="24292E"/>
-          <w:sz w:val="24"/>
-          <w:szCs w:val="24"/>
-        </w:rPr>
-        <w:lastRenderedPageBreak/>
-        <w:t xml:space="preserve">plan to </w:t>
+        <w:t xml:space="preserve">After extracting the bottleneck features of these pre-trained models, I plan to </w:t>
       </w:r>
       <w:r>
         <w:rPr>
@@ -1802,7 +1938,27 @@
           <w:sz w:val="24"/>
           <w:szCs w:val="24"/>
         </w:rPr>
-        <w:t>If the new data set is small and similar to the original training data:</w:t>
+        <w:t xml:space="preserve">If the new data set is small and </w:t>
+      </w:r>
+      <w:proofErr w:type="gramStart"/>
+      <w:r>
+        <w:rPr>
+          <w:rFonts w:ascii="Segoe UI" w:eastAsia="Times New Roman" w:hAnsi="Segoe UI" w:cs="Segoe UI"/>
+          <w:color w:val="24292E"/>
+          <w:sz w:val="24"/>
+          <w:szCs w:val="24"/>
+        </w:rPr>
+        <w:t>similar to</w:t>
+      </w:r>
+      <w:proofErr w:type="gramEnd"/>
+      <w:r>
+        <w:rPr>
+          <w:rFonts w:ascii="Segoe UI" w:eastAsia="Times New Roman" w:hAnsi="Segoe UI" w:cs="Segoe UI"/>
+          <w:color w:val="24292E"/>
+          <w:sz w:val="24"/>
+          <w:szCs w:val="24"/>
+        </w:rPr>
+        <w:t xml:space="preserve"> the original training data:</w:t>
       </w:r>
     </w:p>
     <w:p>
@@ -2106,7 +2262,27 @@
           <w:sz w:val="24"/>
           <w:szCs w:val="24"/>
         </w:rPr>
-        <w:t>If the new data set is large and similar to the original training data:</w:t>
+        <w:t xml:space="preserve">If the new data set is large and </w:t>
+      </w:r>
+      <w:proofErr w:type="gramStart"/>
+      <w:r>
+        <w:rPr>
+          <w:rFonts w:ascii="Segoe UI" w:eastAsia="Times New Roman" w:hAnsi="Segoe UI" w:cs="Segoe UI"/>
+          <w:color w:val="24292E"/>
+          <w:sz w:val="24"/>
+          <w:szCs w:val="24"/>
+        </w:rPr>
+        <w:t>similar to</w:t>
+      </w:r>
+      <w:proofErr w:type="gramEnd"/>
+      <w:r>
+        <w:rPr>
+          <w:rFonts w:ascii="Segoe UI" w:eastAsia="Times New Roman" w:hAnsi="Segoe UI" w:cs="Segoe UI"/>
+          <w:color w:val="24292E"/>
+          <w:sz w:val="24"/>
+          <w:szCs w:val="24"/>
+        </w:rPr>
+        <w:t xml:space="preserve"> the original training data:</w:t>
       </w:r>
     </w:p>
     <w:p>
@@ -2283,6 +2459,7 @@
           <w:sz w:val="24"/>
           <w:szCs w:val="24"/>
         </w:rPr>
+        <w:lastRenderedPageBreak/>
         <w:t>remove the last fully connected layer and replace with a layer matching the number of classes in the new data set</w:t>
       </w:r>
     </w:p>
@@ -2362,7 +2539,27 @@
           <w:sz w:val="24"/>
           <w:szCs w:val="24"/>
         </w:rPr>
-        <w:t>As the images in the current dataset is very different from that of the images used to train ResNet50, Inception or Xception and the size of the plant seedling dataset is relatively smaller, Case 2 is applicable.</w:t>
+        <w:t xml:space="preserve">As the images in the current dataset is very different from that of the images used to train ResNet50, Inception or </w:t>
+      </w:r>
+      <w:proofErr w:type="spellStart"/>
+      <w:r>
+        <w:rPr>
+          <w:rFonts w:ascii="Segoe UI" w:eastAsia="Times New Roman" w:hAnsi="Segoe UI" w:cs="Segoe UI"/>
+          <w:color w:val="24292E"/>
+          <w:sz w:val="24"/>
+          <w:szCs w:val="24"/>
+        </w:rPr>
+        <w:t>Xception</w:t>
+      </w:r>
+      <w:proofErr w:type="spellEnd"/>
+      <w:r>
+        <w:rPr>
+          <w:rFonts w:ascii="Segoe UI" w:eastAsia="Times New Roman" w:hAnsi="Segoe UI" w:cs="Segoe UI"/>
+          <w:color w:val="24292E"/>
+          <w:sz w:val="24"/>
+          <w:szCs w:val="24"/>
+        </w:rPr>
+        <w:t xml:space="preserve"> and the size of the plant seedling dataset is relatively smaller, Case 2 is applicable.</w:t>
       </w:r>
     </w:p>
     <w:p>
@@ -2391,7 +2588,27 @@
           <w:sz w:val="24"/>
           <w:szCs w:val="24"/>
         </w:rPr>
-        <w:t xml:space="preserve"> network’s layer and retain the beginning of the network that detects the basic features of an image. Add fully connected layer with 12 nodes with a softmax function, randomly initialize the weights of the newly formed network and freeze all the weights from the pre-trained network. Finally, will retrain the whole network to update weights of the new fully connected network. </w:t>
+        <w:t xml:space="preserve"> network’s layer and retain the beginning of the network that detects the basic features of an image. Add fully connected layer with 12 nodes with a </w:t>
+      </w:r>
+      <w:proofErr w:type="spellStart"/>
+      <w:r>
+        <w:rPr>
+          <w:rFonts w:ascii="Segoe UI" w:eastAsia="Times New Roman" w:hAnsi="Segoe UI" w:cs="Segoe UI"/>
+          <w:color w:val="24292E"/>
+          <w:sz w:val="24"/>
+          <w:szCs w:val="24"/>
+        </w:rPr>
+        <w:t>softmax</w:t>
+      </w:r>
+      <w:proofErr w:type="spellEnd"/>
+      <w:r>
+        <w:rPr>
+          <w:rFonts w:ascii="Segoe UI" w:eastAsia="Times New Roman" w:hAnsi="Segoe UI" w:cs="Segoe UI"/>
+          <w:color w:val="24292E"/>
+          <w:sz w:val="24"/>
+          <w:szCs w:val="24"/>
+        </w:rPr>
+        <w:t xml:space="preserve"> function, randomly initialize the weights of the newly formed network and freeze all the weights from the pre-trained network. Finally, will retrain the whole network to update weights of the new fully connected network. </w:t>
       </w:r>
     </w:p>
     <w:p>
@@ -2411,34 +2628,7 @@
           <w:sz w:val="24"/>
           <w:szCs w:val="24"/>
         </w:rPr>
-        <w:t xml:space="preserve">Once I successfully train the network, and observe validation loss, I may have to </w:t>
-      </w:r>
-      <w:r>
-        <w:rPr>
-          <w:rFonts w:ascii="Segoe UI" w:eastAsia="Times New Roman" w:hAnsi="Segoe UI" w:cs="Segoe UI"/>
-          <w:color w:val="24292E"/>
-          <w:sz w:val="24"/>
-          <w:szCs w:val="24"/>
-        </w:rPr>
-        <w:t>fine-tuning the architecture by modifying</w:t>
-      </w:r>
-      <w:r>
-        <w:rPr>
-          <w:rFonts w:ascii="Segoe UI" w:eastAsia="Times New Roman" w:hAnsi="Segoe UI" w:cs="Segoe UI"/>
-          <w:color w:val="24292E"/>
-          <w:sz w:val="24"/>
-          <w:szCs w:val="24"/>
-        </w:rPr>
-        <w:t xml:space="preserve"> the number of epochs, optimizer, add more</w:t>
-      </w:r>
-      <w:r>
-        <w:rPr>
-          <w:rFonts w:ascii="Segoe UI" w:eastAsia="Times New Roman" w:hAnsi="Segoe UI" w:cs="Segoe UI"/>
-          <w:color w:val="24292E"/>
-          <w:sz w:val="24"/>
-          <w:szCs w:val="24"/>
-        </w:rPr>
-        <w:t xml:space="preserve"> dense layers, dropout layers, etc., </w:t>
+        <w:t xml:space="preserve">Once I successfully train the network, and observe validation loss, I may have to fine-tuning the architecture by modifying the number of epochs, optimizer, add more dense layers, dropout layers, etc., </w:t>
       </w:r>
       <w:r>
         <w:rPr>
@@ -2456,16 +2646,7 @@
           <w:sz w:val="24"/>
           <w:szCs w:val="24"/>
         </w:rPr>
-        <w:t>until I get desired accuracy on validation set and low loss value.</w:t>
-      </w:r>
-      <w:r>
-        <w:rPr>
-          <w:rFonts w:ascii="Segoe UI" w:eastAsia="Times New Roman" w:hAnsi="Segoe UI" w:cs="Segoe UI"/>
-          <w:color w:val="24292E"/>
-          <w:sz w:val="24"/>
-          <w:szCs w:val="24"/>
-        </w:rPr>
-        <w:t xml:space="preserve"> I may also try data augmentation to further improve the performance if need be.</w:t>
+        <w:t>until I get desired accuracy on validation set and low loss value. I may also try data augmentation to further improve the performance if need be.</w:t>
       </w:r>
     </w:p>
     <w:p>
@@ -2478,7 +2659,7 @@
       <w:r>
         <w:t xml:space="preserve">[1] </w:t>
       </w:r>
-      <w:hyperlink r:id="rId8" w:history="1">
+      <w:hyperlink r:id="rId10" w:history="1">
         <w:r>
           <w:rPr>
             <w:rStyle w:val="Hyperlink"/>
@@ -2491,7 +2672,7 @@
       <w:r>
         <w:t xml:space="preserve">[2] </w:t>
       </w:r>
-      <w:hyperlink r:id="rId9" w:history="1">
+      <w:hyperlink r:id="rId11" w:history="1">
         <w:r>
           <w:rPr>
             <w:rStyle w:val="Hyperlink"/>
@@ -2504,7 +2685,7 @@
       <w:r>
         <w:t xml:space="preserve">[3] </w:t>
       </w:r>
-      <w:hyperlink r:id="rId10" w:history="1">
+      <w:hyperlink r:id="rId12" w:history="1">
         <w:r>
           <w:rPr>
             <w:rStyle w:val="Hyperlink"/>
@@ -2517,7 +2698,7 @@
       <w:r>
         <w:t xml:space="preserve">[4] </w:t>
       </w:r>
-      <w:hyperlink r:id="rId11" w:history="1">
+      <w:hyperlink r:id="rId13" w:history="1">
         <w:r>
           <w:rPr>
             <w:rStyle w:val="Hyperlink"/>
@@ -2530,7 +2711,7 @@
       <w:r>
         <w:t xml:space="preserve">[5] </w:t>
       </w:r>
-      <w:hyperlink r:id="rId12" w:history="1">
+      <w:hyperlink r:id="rId14" w:anchor="evaluation" w:history="1">
         <w:r>
           <w:rPr>
             <w:rStyle w:val="Hyperlink"/>
@@ -3738,6 +3919,7 @@
   <w:style w:type="character" w:default="1" w:styleId="DefaultParagraphFont">
     <w:name w:val="Default Paragraph Font"/>
     <w:uiPriority w:val="1"/>
+    <w:semiHidden/>
     <w:unhideWhenUsed/>
   </w:style>
   <w:style w:type="table" w:default="1" w:styleId="TableNormal">
@@ -4327,7 +4509,7 @@
 </file>
 
 <file path=customXml/itemProps1.xml><?xml version="1.0" encoding="utf-8"?>
-<ds:datastoreItem xmlns:ds="http://schemas.openxmlformats.org/officeDocument/2006/customXml" ds:itemID="{919EE562-4A6E-4233-8924-73CE525BCBC6}">
+<ds:datastoreItem xmlns:ds="http://schemas.openxmlformats.org/officeDocument/2006/customXml" ds:itemID="{9DF077FC-3CF5-4892-AD96-5B02782D52CA}">
   <ds:schemaRefs>
     <ds:schemaRef ds:uri="http://schemas.openxmlformats.org/officeDocument/2006/bibliography"/>
   </ds:schemaRefs>

</xml_diff>

<commit_message>
details added to dataset/inputs, version 02
</commit_message>
<xml_diff>
--- a/Proposal.docx
+++ b/Proposal.docx
@@ -97,7 +97,25 @@
           <w:sz w:val="24"/>
           <w:szCs w:val="24"/>
         </w:rPr>
-        <w:t>April 4, 2018</w:t>
+        <w:t xml:space="preserve">April </w:t>
+      </w:r>
+      <w:r>
+        <w:rPr>
+          <w:rFonts w:ascii="Segoe UI" w:eastAsia="Times New Roman" w:hAnsi="Segoe UI" w:cs="Segoe UI"/>
+          <w:color w:val="24292E"/>
+          <w:sz w:val="24"/>
+          <w:szCs w:val="24"/>
+        </w:rPr>
+        <w:t>9</w:t>
+      </w:r>
+      <w:r>
+        <w:rPr>
+          <w:rFonts w:ascii="Segoe UI" w:eastAsia="Times New Roman" w:hAnsi="Segoe UI" w:cs="Segoe UI"/>
+          <w:color w:val="24292E"/>
+          <w:sz w:val="24"/>
+          <w:szCs w:val="24"/>
+        </w:rPr>
+        <w:t>, 2018</w:t>
       </w:r>
     </w:p>
     <w:p>
@@ -876,14 +894,361 @@
     </w:p>
     <w:p>
       <w:pPr>
-        <w:spacing w:after="0" w:line="240" w:lineRule="auto"/>
-        <w:rPr>
-          <w:rFonts w:ascii="Segoe UI" w:eastAsia="Times New Roman" w:hAnsi="Segoe UI" w:cs="Segoe UI"/>
-          <w:color w:val="24292E"/>
-          <w:sz w:val="24"/>
-          <w:szCs w:val="24"/>
-        </w:rPr>
-      </w:pPr>
+        <w:pStyle w:val="HTMLPreformatted"/>
+        <w:wordWrap w:val="0"/>
+        <w:textAlignment w:val="baseline"/>
+        <w:rPr>
+          <w:rFonts w:ascii="Segoe UI" w:hAnsi="Segoe UI" w:cs="Segoe UI"/>
+          <w:color w:val="24292E"/>
+          <w:sz w:val="24"/>
+          <w:szCs w:val="24"/>
+        </w:rPr>
+      </w:pPr>
+      <w:r>
+        <w:rPr>
+          <w:rFonts w:ascii="Segoe UI" w:hAnsi="Segoe UI" w:cs="Segoe UI"/>
+          <w:color w:val="24292E"/>
+          <w:sz w:val="24"/>
+          <w:szCs w:val="24"/>
+        </w:rPr>
+        <w:t xml:space="preserve">A quick look at the train dataset tells that the number of images available for each class </w:t>
+      </w:r>
+      <w:r>
+        <w:rPr>
+          <w:rFonts w:ascii="Segoe UI" w:hAnsi="Segoe UI" w:cs="Segoe UI"/>
+          <w:color w:val="24292E"/>
+          <w:sz w:val="24"/>
+          <w:szCs w:val="24"/>
+        </w:rPr>
+        <w:t>(</w:t>
+      </w:r>
+      <w:r>
+        <w:rPr>
+          <w:rFonts w:ascii="Segoe UI" w:hAnsi="Segoe UI" w:cs="Segoe UI"/>
+          <w:color w:val="24292E"/>
+          <w:sz w:val="24"/>
+          <w:szCs w:val="24"/>
+        </w:rPr>
+        <w:t>['Sugar beet', 'Small-flowered Cranesbill', 'Maize', 'Common wheat', 'Common Chickweed', 'Fat Hen', 'Black-grass', 'Cleavers', 'Scentless Mayweed', 'Charlock', 'Loose Silky-bent', 'Shepherds Purse']</w:t>
+      </w:r>
+      <w:r>
+        <w:rPr>
+          <w:rFonts w:ascii="Segoe UI" w:hAnsi="Segoe UI" w:cs="Segoe UI"/>
+          <w:color w:val="24292E"/>
+          <w:sz w:val="24"/>
+          <w:szCs w:val="24"/>
+        </w:rPr>
+        <w:t xml:space="preserve">) </w:t>
+      </w:r>
+      <w:r>
+        <w:rPr>
+          <w:rFonts w:ascii="Segoe UI" w:hAnsi="Segoe UI" w:cs="Segoe UI"/>
+          <w:color w:val="24292E"/>
+          <w:sz w:val="24"/>
+          <w:szCs w:val="24"/>
+        </w:rPr>
+        <w:t>is varied</w:t>
+      </w:r>
+      <w:r>
+        <w:rPr>
+          <w:rFonts w:ascii="Segoe UI" w:hAnsi="Segoe UI" w:cs="Segoe UI"/>
+          <w:color w:val="24292E"/>
+          <w:sz w:val="24"/>
+          <w:szCs w:val="24"/>
+        </w:rPr>
+        <w:t xml:space="preserve"> (</w:t>
+      </w:r>
+      <w:r>
+        <w:rPr>
+          <w:rFonts w:ascii="Segoe UI" w:hAnsi="Segoe UI" w:cs="Segoe UI"/>
+          <w:color w:val="24292E"/>
+          <w:sz w:val="24"/>
+          <w:szCs w:val="24"/>
+        </w:rPr>
+        <w:t>496</w:t>
+      </w:r>
+      <w:r>
+        <w:rPr>
+          <w:rFonts w:ascii="Segoe UI" w:hAnsi="Segoe UI" w:cs="Segoe UI"/>
+          <w:color w:val="24292E"/>
+          <w:sz w:val="24"/>
+          <w:szCs w:val="24"/>
+        </w:rPr>
+        <w:t xml:space="preserve">, </w:t>
+      </w:r>
+      <w:r>
+        <w:rPr>
+          <w:rFonts w:ascii="Segoe UI" w:hAnsi="Segoe UI" w:cs="Segoe UI"/>
+          <w:color w:val="24292E"/>
+          <w:sz w:val="24"/>
+          <w:szCs w:val="24"/>
+        </w:rPr>
+        <w:t>221</w:t>
+      </w:r>
+      <w:r>
+        <w:rPr>
+          <w:rFonts w:ascii="Segoe UI" w:hAnsi="Segoe UI" w:cs="Segoe UI"/>
+          <w:color w:val="24292E"/>
+          <w:sz w:val="24"/>
+          <w:szCs w:val="24"/>
+        </w:rPr>
+        <w:t xml:space="preserve">, </w:t>
+      </w:r>
+      <w:r>
+        <w:rPr>
+          <w:rFonts w:ascii="Segoe UI" w:hAnsi="Segoe UI" w:cs="Segoe UI"/>
+          <w:color w:val="24292E"/>
+          <w:sz w:val="24"/>
+          <w:szCs w:val="24"/>
+        </w:rPr>
+        <w:t>221</w:t>
+      </w:r>
+      <w:r>
+        <w:rPr>
+          <w:rFonts w:ascii="Segoe UI" w:hAnsi="Segoe UI" w:cs="Segoe UI"/>
+          <w:color w:val="24292E"/>
+          <w:sz w:val="24"/>
+          <w:szCs w:val="24"/>
+        </w:rPr>
+        <w:t xml:space="preserve">, </w:t>
+      </w:r>
+      <w:r>
+        <w:rPr>
+          <w:rFonts w:ascii="Segoe UI" w:hAnsi="Segoe UI" w:cs="Segoe UI"/>
+          <w:color w:val="24292E"/>
+          <w:sz w:val="24"/>
+          <w:szCs w:val="24"/>
+        </w:rPr>
+        <w:t>611</w:t>
+      </w:r>
+      <w:r>
+        <w:rPr>
+          <w:rFonts w:ascii="Segoe UI" w:hAnsi="Segoe UI" w:cs="Segoe UI"/>
+          <w:color w:val="24292E"/>
+          <w:sz w:val="24"/>
+          <w:szCs w:val="24"/>
+        </w:rPr>
+        <w:t xml:space="preserve">, </w:t>
+      </w:r>
+      <w:r>
+        <w:rPr>
+          <w:rFonts w:ascii="Segoe UI" w:hAnsi="Segoe UI" w:cs="Segoe UI"/>
+          <w:color w:val="24292E"/>
+          <w:sz w:val="24"/>
+          <w:szCs w:val="24"/>
+        </w:rPr>
+        <w:t>475</w:t>
+      </w:r>
+      <w:r>
+        <w:rPr>
+          <w:rFonts w:ascii="Segoe UI" w:hAnsi="Segoe UI" w:cs="Segoe UI"/>
+          <w:color w:val="24292E"/>
+          <w:sz w:val="24"/>
+          <w:szCs w:val="24"/>
+        </w:rPr>
+        <w:t xml:space="preserve">, </w:t>
+      </w:r>
+      <w:r>
+        <w:rPr>
+          <w:rFonts w:ascii="Segoe UI" w:hAnsi="Segoe UI" w:cs="Segoe UI"/>
+          <w:color w:val="24292E"/>
+          <w:sz w:val="24"/>
+          <w:szCs w:val="24"/>
+        </w:rPr>
+        <w:t>263</w:t>
+      </w:r>
+      <w:r>
+        <w:rPr>
+          <w:rFonts w:ascii="Segoe UI" w:hAnsi="Segoe UI" w:cs="Segoe UI"/>
+          <w:color w:val="24292E"/>
+          <w:sz w:val="24"/>
+          <w:szCs w:val="24"/>
+        </w:rPr>
+        <w:t xml:space="preserve">, </w:t>
+      </w:r>
+      <w:r>
+        <w:rPr>
+          <w:rFonts w:ascii="Segoe UI" w:hAnsi="Segoe UI" w:cs="Segoe UI"/>
+          <w:color w:val="24292E"/>
+          <w:sz w:val="24"/>
+          <w:szCs w:val="24"/>
+        </w:rPr>
+        <w:t>287</w:t>
+      </w:r>
+      <w:r>
+        <w:rPr>
+          <w:rFonts w:ascii="Segoe UI" w:hAnsi="Segoe UI" w:cs="Segoe UI"/>
+          <w:color w:val="24292E"/>
+          <w:sz w:val="24"/>
+          <w:szCs w:val="24"/>
+        </w:rPr>
+        <w:t xml:space="preserve">, </w:t>
+      </w:r>
+      <w:r>
+        <w:rPr>
+          <w:rFonts w:ascii="Segoe UI" w:hAnsi="Segoe UI" w:cs="Segoe UI"/>
+          <w:color w:val="24292E"/>
+          <w:sz w:val="24"/>
+          <w:szCs w:val="24"/>
+        </w:rPr>
+        <w:t>516</w:t>
+      </w:r>
+      <w:r>
+        <w:rPr>
+          <w:rFonts w:ascii="Segoe UI" w:hAnsi="Segoe UI" w:cs="Segoe UI"/>
+          <w:color w:val="24292E"/>
+          <w:sz w:val="24"/>
+          <w:szCs w:val="24"/>
+        </w:rPr>
+        <w:t xml:space="preserve">, </w:t>
+      </w:r>
+      <w:r>
+        <w:rPr>
+          <w:rFonts w:ascii="Segoe UI" w:hAnsi="Segoe UI" w:cs="Segoe UI"/>
+          <w:color w:val="24292E"/>
+          <w:sz w:val="24"/>
+          <w:szCs w:val="24"/>
+        </w:rPr>
+        <w:t>390</w:t>
+      </w:r>
+      <w:r>
+        <w:rPr>
+          <w:rFonts w:ascii="Segoe UI" w:hAnsi="Segoe UI" w:cs="Segoe UI"/>
+          <w:color w:val="24292E"/>
+          <w:sz w:val="24"/>
+          <w:szCs w:val="24"/>
+        </w:rPr>
+        <w:t xml:space="preserve">, </w:t>
+      </w:r>
+      <w:r>
+        <w:rPr>
+          <w:rFonts w:ascii="Segoe UI" w:hAnsi="Segoe UI" w:cs="Segoe UI"/>
+          <w:color w:val="24292E"/>
+          <w:sz w:val="24"/>
+          <w:szCs w:val="24"/>
+        </w:rPr>
+        <w:t>654</w:t>
+      </w:r>
+      <w:r>
+        <w:rPr>
+          <w:rFonts w:ascii="Segoe UI" w:hAnsi="Segoe UI" w:cs="Segoe UI"/>
+          <w:color w:val="24292E"/>
+          <w:sz w:val="24"/>
+          <w:szCs w:val="24"/>
+        </w:rPr>
+        <w:t xml:space="preserve">, </w:t>
+      </w:r>
+      <w:r>
+        <w:rPr>
+          <w:rFonts w:ascii="Segoe UI" w:hAnsi="Segoe UI" w:cs="Segoe UI"/>
+          <w:color w:val="24292E"/>
+          <w:sz w:val="24"/>
+          <w:szCs w:val="24"/>
+        </w:rPr>
+        <w:t>231</w:t>
+      </w:r>
+      <w:r>
+        <w:rPr>
+          <w:rFonts w:ascii="Segoe UI" w:hAnsi="Segoe UI" w:cs="Segoe UI"/>
+          <w:color w:val="24292E"/>
+          <w:sz w:val="24"/>
+          <w:szCs w:val="24"/>
+        </w:rPr>
+        <w:t>)</w:t>
+      </w:r>
+      <w:r>
+        <w:rPr>
+          <w:rFonts w:ascii="Segoe UI" w:hAnsi="Segoe UI" w:cs="Segoe UI"/>
+          <w:color w:val="24292E"/>
+          <w:sz w:val="24"/>
+          <w:szCs w:val="24"/>
+        </w:rPr>
+        <w:t xml:space="preserve">, </w:t>
+      </w:r>
+      <w:r>
+        <w:rPr>
+          <w:rFonts w:ascii="Segoe UI" w:hAnsi="Segoe UI" w:cs="Segoe UI"/>
+          <w:color w:val="24292E"/>
+          <w:sz w:val="24"/>
+          <w:szCs w:val="24"/>
+        </w:rPr>
+        <w:t>i.e.</w:t>
+      </w:r>
+      <w:r>
+        <w:rPr>
+          <w:rFonts w:ascii="Segoe UI" w:hAnsi="Segoe UI" w:cs="Segoe UI"/>
+          <w:color w:val="24292E"/>
+          <w:sz w:val="24"/>
+          <w:szCs w:val="24"/>
+        </w:rPr>
+        <w:t xml:space="preserve"> the dataset is highly unbalanced. </w:t>
+      </w:r>
+      <w:r>
+        <w:rPr>
+          <w:rFonts w:ascii="Segoe UI" w:hAnsi="Segoe UI" w:cs="Segoe UI"/>
+          <w:color w:val="24292E"/>
+          <w:sz w:val="24"/>
+          <w:szCs w:val="24"/>
+        </w:rPr>
+        <w:t>To combat with the unbalanced dataset, one of the many strategies can be applied. To begin with I will apply under-sampling and observe the initial results. Moving forward, I will augment the data for under-represented classes and try to balance the dataset.</w:t>
+      </w:r>
+      <w:r>
+        <w:rPr>
+          <w:rFonts w:ascii="Segoe UI" w:hAnsi="Segoe UI" w:cs="Segoe UI"/>
+          <w:color w:val="24292E"/>
+          <w:sz w:val="24"/>
+          <w:szCs w:val="24"/>
+        </w:rPr>
+        <w:t xml:space="preserve"> However, the problem of unbalanced dataset can also be dealt by calculating the confusion matrix and F1 score for the classifier, as these metrics give us the more appropriate evaluation of the model.</w:t>
+      </w:r>
+      <w:r>
+        <w:rPr>
+          <w:rFonts w:ascii="Segoe UI" w:hAnsi="Segoe UI" w:cs="Segoe UI"/>
+          <w:color w:val="24292E"/>
+          <w:sz w:val="24"/>
+          <w:szCs w:val="24"/>
+        </w:rPr>
+        <w:t xml:space="preserve"> </w:t>
+      </w:r>
+      <w:r>
+        <w:rPr>
+          <w:rFonts w:ascii="Segoe UI" w:hAnsi="Segoe UI" w:cs="Segoe UI"/>
+          <w:color w:val="24292E"/>
+          <w:sz w:val="24"/>
+          <w:szCs w:val="24"/>
+        </w:rPr>
+        <w:t xml:space="preserve">The images are RBG </w:t>
+      </w:r>
+      <w:r>
+        <w:rPr>
+          <w:rFonts w:ascii="Segoe UI" w:hAnsi="Segoe UI" w:cs="Segoe UI"/>
+          <w:color w:val="24292E"/>
+          <w:sz w:val="24"/>
+          <w:szCs w:val="24"/>
+        </w:rPr>
+        <w:t>colored and have a background that is undesirable for the problem at hand can be gotten rid of by masking – this can be achieved by converting the RGB images to HSV mode by tuning the related parameters. I intend to use 80:20 as the train to validation split ratio for training my classifier.</w:t>
+      </w:r>
+    </w:p>
+    <w:p>
+      <w:pPr>
+        <w:pStyle w:val="HTMLPreformatted"/>
+        <w:wordWrap w:val="0"/>
+        <w:textAlignment w:val="baseline"/>
+        <w:rPr>
+          <w:color w:val="FFFFFF"/>
+          <w:sz w:val="21"/>
+          <w:szCs w:val="21"/>
+        </w:rPr>
+      </w:pPr>
+      <w:r>
+        <w:rPr>
+          <w:rFonts w:ascii="Segoe UI" w:hAnsi="Segoe UI" w:cs="Segoe UI"/>
+          <w:color w:val="24292E"/>
+          <w:sz w:val="24"/>
+          <w:szCs w:val="24"/>
+        </w:rPr>
+        <w:t xml:space="preserve"> </w:t>
+      </w:r>
     </w:p>
     <w:p>
       <w:pPr>
@@ -907,6 +1272,7 @@
           <w:sz w:val="30"/>
           <w:szCs w:val="30"/>
         </w:rPr>
+        <w:lastRenderedPageBreak/>
         <w:t>Solution Statement</w:t>
       </w:r>
     </w:p>
@@ -972,19 +1338,17 @@
           <w:sz w:val="24"/>
           <w:szCs w:val="24"/>
         </w:rPr>
-        <w:t>For any given image, the model outputs one predicted value (</w:t>
-      </w:r>
-      <w:proofErr w:type="spellStart"/>
-      <w:r>
-        <w:rPr>
-          <w:rFonts w:ascii="Segoe UI" w:eastAsia="Times New Roman" w:hAnsi="Segoe UI" w:cs="Segoe UI"/>
-          <w:color w:val="24292E"/>
-          <w:sz w:val="24"/>
-          <w:szCs w:val="24"/>
-        </w:rPr>
-        <w:t>i.e</w:t>
-      </w:r>
-      <w:proofErr w:type="spellEnd"/>
+        <w:t>For any given image, the model outputs one predicted value (i.e</w:t>
+      </w:r>
+      <w:r>
+        <w:rPr>
+          <w:rFonts w:ascii="Segoe UI" w:eastAsia="Times New Roman" w:hAnsi="Segoe UI" w:cs="Segoe UI"/>
+          <w:color w:val="24292E"/>
+          <w:sz w:val="24"/>
+          <w:szCs w:val="24"/>
+        </w:rPr>
+        <w:t>.,</w:t>
+      </w:r>
       <w:r>
         <w:rPr>
           <w:rFonts w:ascii="Segoe UI" w:eastAsia="Times New Roman" w:hAnsi="Segoe UI" w:cs="Segoe UI"/>
@@ -1071,7 +1435,6 @@
           <w:sz w:val="24"/>
           <w:szCs w:val="24"/>
         </w:rPr>
-        <w:lastRenderedPageBreak/>
         <w:t>I plan to build a simple vanilla CNN model</w:t>
       </w:r>
       <w:r>
@@ -1161,6 +1524,15 @@
         </w:rPr>
         <w:t>I have not yet seen their code as I am yet to build and train my model. I may run these kernels once results for my classifier are ready, to learn and apply tricks that I may find useful to improve performance of my model (I will cite them, if I do so).</w:t>
       </w:r>
+      <w:r>
+        <w:rPr>
+          <w:rFonts w:ascii="Segoe UI" w:eastAsia="Times New Roman" w:hAnsi="Segoe UI" w:cs="Segoe UI"/>
+          <w:color w:val="24292E"/>
+          <w:sz w:val="24"/>
+          <w:szCs w:val="24"/>
+        </w:rPr>
+        <w:tab/>
+      </w:r>
     </w:p>
     <w:p>
       <w:pPr>
@@ -1603,6 +1975,7 @@
           <w:sz w:val="24"/>
           <w:szCs w:val="24"/>
         </w:rPr>
+        <w:lastRenderedPageBreak/>
         <w:t>Where, TP is True Positives, FP is False Positives and FN is False Negatives.</w:t>
       </w:r>
     </w:p>
@@ -1772,7 +2145,6 @@
           <w:sz w:val="24"/>
           <w:szCs w:val="24"/>
         </w:rPr>
-        <w:lastRenderedPageBreak/>
         <w:t xml:space="preserve">My intention is to develop a Convolutional Neural Network on top of a pre-trained network such as ResNet50, Inception and </w:t>
       </w:r>
       <w:proofErr w:type="spellStart"/>
@@ -2181,6 +2553,7 @@
           <w:sz w:val="24"/>
           <w:szCs w:val="24"/>
         </w:rPr>
+        <w:lastRenderedPageBreak/>
         <w:t>randomize the weights of the new fully connected layer; freeze all the weights from the pre-trained network</w:t>
       </w:r>
     </w:p>
@@ -2459,7 +2832,6 @@
           <w:sz w:val="24"/>
           <w:szCs w:val="24"/>
         </w:rPr>
-        <w:lastRenderedPageBreak/>
         <w:t>remove the last fully connected layer and replace with a layer matching the number of classes in the new data set</w:t>
       </w:r>
     </w:p>
@@ -2649,8 +3021,12 @@
         <w:t>until I get desired accuracy on validation set and low loss value. I may also try data augmentation to further improve the performance if need be.</w:t>
       </w:r>
     </w:p>
-    <w:p>
-      <w:r>
+    <w:p/>
+    <w:p/>
+    <w:p/>
+    <w:p>
+      <w:r>
+        <w:lastRenderedPageBreak/>
         <w:t>References</w:t>
       </w:r>
     </w:p>
@@ -4018,7 +4394,6 @@
     <w:basedOn w:val="Normal"/>
     <w:link w:val="HTMLPreformattedChar"/>
     <w:uiPriority w:val="99"/>
-    <w:semiHidden/>
     <w:unhideWhenUsed/>
     <w:rsid w:val="00EB0378"/>
     <w:pPr>
@@ -4053,7 +4428,6 @@
     <w:basedOn w:val="DefaultParagraphFont"/>
     <w:link w:val="HTMLPreformatted"/>
     <w:uiPriority w:val="99"/>
-    <w:semiHidden/>
     <w:rsid w:val="00EB0378"/>
     <w:rPr>
       <w:rFonts w:ascii="Courier New" w:eastAsia="Times New Roman" w:hAnsi="Courier New" w:cs="Courier New"/>
@@ -4509,7 +4883,7 @@
 </file>
 
 <file path=customXml/itemProps1.xml><?xml version="1.0" encoding="utf-8"?>
-<ds:datastoreItem xmlns:ds="http://schemas.openxmlformats.org/officeDocument/2006/customXml" ds:itemID="{9DF077FC-3CF5-4892-AD96-5B02782D52CA}">
+<ds:datastoreItem xmlns:ds="http://schemas.openxmlformats.org/officeDocument/2006/customXml" ds:itemID="{46EFDBDD-8A99-4FED-94CB-ECF2769596AB}">
   <ds:schemaRefs>
     <ds:schemaRef ds:uri="http://schemas.openxmlformats.org/officeDocument/2006/bibliography"/>
   </ds:schemaRefs>

</xml_diff>